<commit_message>
worked on systems assignment
</commit_message>
<xml_diff>
--- a/Systems Maintenance/Assignments/K30_A01_SystemMaintenanceRampUpF24.docx
+++ b/Systems Maintenance/Assignments/K30_A01_SystemMaintenanceRampUpF24.docx
@@ -1,6 +1,6 @@
 
 <file path=word/document.xml><?xml version="1.0" encoding="utf-8"?>
-<w:document xmlns:wpc="http://schemas.microsoft.com/office/word/2010/wordprocessingCanvas" xmlns:cx="http://schemas.microsoft.com/office/drawing/2014/chartex" xmlns:cx1="http://schemas.microsoft.com/office/drawing/2015/9/8/chartex" xmlns:cx2="http://schemas.microsoft.com/office/drawing/2015/10/21/chartex" xmlns:cx3="http://schemas.microsoft.com/office/drawing/2016/5/9/chartex" xmlns:cx4="http://schemas.microsoft.com/office/drawing/2016/5/10/chartex" xmlns:cx5="http://schemas.microsoft.com/office/drawing/2016/5/11/chartex" xmlns:cx6="http://schemas.microsoft.com/office/drawing/2016/5/12/chartex" xmlns:cx7="http://schemas.microsoft.com/office/drawing/2016/5/13/chartex" xmlns:cx8="http://schemas.microsoft.com/office/drawing/2016/5/14/chartex" xmlns:mc="http://schemas.openxmlformats.org/markup-compatibility/2006" xmlns:aink="http://schemas.microsoft.com/office/drawing/2016/ink" xmlns:am3d="http://schemas.microsoft.com/office/drawing/2017/model3d" xmlns:o="urn:schemas-microsoft-com:office:office" xmlns:oel="http://schemas.microsoft.com/office/2019/extlst" xmlns:r="http://schemas.openxmlformats.org/officeDocument/2006/relationships" xmlns:m="http://schemas.openxmlformats.org/officeDocument/2006/math" xmlns:v="urn:schemas-microsoft-com:vml" xmlns:wp14="http://schemas.microsoft.com/office/word/2010/wordprocessingDrawing" xmlns:wp="http://schemas.openxmlformats.org/drawingml/2006/wordprocessingDrawing" xmlns:w10="urn:schemas-microsoft-com:office:word" xmlns:w="http://schemas.openxmlformats.org/wordprocessingml/2006/main" xmlns:w14="http://schemas.microsoft.com/office/word/2010/wordml" xmlns:w15="http://schemas.microsoft.com/office/word/2012/wordml" xmlns:w16cex="http://schemas.microsoft.com/office/word/2018/wordml/cex" xmlns:w16cid="http://schemas.microsoft.com/office/word/2016/wordml/cid" xmlns:w16="http://schemas.microsoft.com/office/word/2018/wordml" xmlns:w16du="http://schemas.microsoft.com/office/word/2023/wordml/word16du" xmlns:w16sdtdh="http://schemas.microsoft.com/office/word/2020/wordml/sdtdatahash" xmlns:w16se="http://schemas.microsoft.com/office/word/2015/wordml/symex" xmlns:wpg="http://schemas.microsoft.com/office/word/2010/wordprocessingGroup" xmlns:wpi="http://schemas.microsoft.com/office/word/2010/wordprocessingInk" xmlns:wne="http://schemas.microsoft.com/office/word/2006/wordml" xmlns:wps="http://schemas.microsoft.com/office/word/2010/wordprocessingShape" mc:Ignorable="w14 w15 w16se w16cid w16 w16cex w16sdtdh w16du wp14">
+<w:document xmlns:wpc="http://schemas.microsoft.com/office/word/2010/wordprocessingCanvas" xmlns:cx="http://schemas.microsoft.com/office/drawing/2014/chartex" xmlns:cx1="http://schemas.microsoft.com/office/drawing/2015/9/8/chartex" xmlns:cx2="http://schemas.microsoft.com/office/drawing/2015/10/21/chartex" xmlns:cx3="http://schemas.microsoft.com/office/drawing/2016/5/9/chartex" xmlns:cx4="http://schemas.microsoft.com/office/drawing/2016/5/10/chartex" xmlns:cx5="http://schemas.microsoft.com/office/drawing/2016/5/11/chartex" xmlns:cx6="http://schemas.microsoft.com/office/drawing/2016/5/12/chartex" xmlns:cx7="http://schemas.microsoft.com/office/drawing/2016/5/13/chartex" xmlns:cx8="http://schemas.microsoft.com/office/drawing/2016/5/14/chartex" xmlns:mc="http://schemas.openxmlformats.org/markup-compatibility/2006" xmlns:aink="http://schemas.microsoft.com/office/drawing/2016/ink" xmlns:am3d="http://schemas.microsoft.com/office/drawing/2017/model3d" xmlns:o="urn:schemas-microsoft-com:office:office" xmlns:oel="http://schemas.microsoft.com/office/2019/extlst" xmlns:r="http://schemas.openxmlformats.org/officeDocument/2006/relationships" xmlns:m="http://schemas.openxmlformats.org/officeDocument/2006/math" xmlns:v="urn:schemas-microsoft-com:vml" xmlns:wp14="http://schemas.microsoft.com/office/word/2010/wordprocessingDrawing" xmlns:wp="http://schemas.openxmlformats.org/drawingml/2006/wordprocessingDrawing" xmlns:w10="urn:schemas-microsoft-com:office:word" xmlns:w="http://schemas.openxmlformats.org/wordprocessingml/2006/main" xmlns:w14="http://schemas.microsoft.com/office/word/2010/wordml" xmlns:w15="http://schemas.microsoft.com/office/word/2012/wordml" xmlns:w16cex="http://schemas.microsoft.com/office/word/2018/wordml/cex" xmlns:w16cid="http://schemas.microsoft.com/office/word/2016/wordml/cid" xmlns:w16="http://schemas.microsoft.com/office/word/2018/wordml" xmlns:w16sdtdh="http://schemas.microsoft.com/office/word/2020/wordml/sdtdatahash" xmlns:w16se="http://schemas.microsoft.com/office/word/2015/wordml/symex" xmlns:wpg="http://schemas.microsoft.com/office/word/2010/wordprocessingGroup" xmlns:wpi="http://schemas.microsoft.com/office/word/2010/wordprocessingInk" xmlns:wne="http://schemas.microsoft.com/office/word/2006/wordml" xmlns:wps="http://schemas.microsoft.com/office/word/2010/wordprocessingShape" mc:Ignorable="w14 w15 w16se w16cid w16 w16cex w16sdtdh wp14">
   <w:body>
     <w:p>
       <w:pPr>
@@ -1332,7 +1332,6 @@
         </w:rPr>
         <w:t xml:space="preserve"> </w:t>
       </w:r>
-      <w:proofErr w:type="gramStart"/>
       <w:r>
         <w:rPr>
           <w:lang w:val="en-GB"/>
@@ -1345,7 +1344,6 @@
         </w:rPr>
         <w:t>;</w:t>
       </w:r>
-      <w:proofErr w:type="gramEnd"/>
     </w:p>
     <w:p>
       <w:pPr>
@@ -1376,7 +1374,6 @@
         </w:rPr>
         <w:t xml:space="preserve">level architecture of the </w:t>
       </w:r>
-      <w:proofErr w:type="gramStart"/>
       <w:r>
         <w:rPr>
           <w:lang w:val="en-GB"/>
@@ -1389,7 +1386,6 @@
         </w:rPr>
         <w:t>;</w:t>
       </w:r>
-      <w:proofErr w:type="gramEnd"/>
     </w:p>
     <w:p>
       <w:pPr>
@@ -1988,16 +1984,8 @@
               <w:rPr>
                 <w:lang w:val="fr-CA"/>
               </w:rPr>
-              <w:t xml:space="preserve">Carlos </w:t>
-            </w:r>
-            <w:proofErr w:type="spellStart"/>
-            <w:r>
-              <w:rPr>
-                <w:lang w:val="fr-CA"/>
-              </w:rPr>
-              <w:t>Branimir</w:t>
-            </w:r>
-            <w:proofErr w:type="spellEnd"/>
+              <w:t>Carlos Branimir</w:t>
+            </w:r>
           </w:p>
         </w:tc>
         <w:tc>
@@ -2336,7 +2324,6 @@
         </w:rPr>
         <w:t xml:space="preserve"> on </w:t>
       </w:r>
-      <w:proofErr w:type="spellStart"/>
       <w:r>
         <w:rPr>
           <w:lang w:val="en-GB"/>
@@ -2349,7 +2336,6 @@
         </w:rPr>
         <w:t>dev</w:t>
       </w:r>
-      <w:proofErr w:type="spellEnd"/>
       <w:r>
         <w:rPr>
           <w:lang w:val="en-GB"/>
@@ -3554,11 +3540,13 @@
               <w:pStyle w:val="BodyTextIndent"/>
               <w:ind w:left="0"/>
               <w:rPr>
-                <w:lang w:val="en-CA"/>
-              </w:rPr>
-            </w:pPr>
-            <w:r>
-              <w:rPr>
+                <w:color w:val="4F81BD" w:themeColor="accent1"/>
+                <w:lang w:val="en-CA"/>
+              </w:rPr>
+            </w:pPr>
+            <w:r>
+              <w:rPr>
+                <w:color w:val="4F81BD" w:themeColor="accent1"/>
                 <w:lang w:val="en-CA"/>
               </w:rPr>
               <w:t>Installation/Runbook</w:t>
@@ -3574,11 +3562,13 @@
               <w:pStyle w:val="BodyTextIndent"/>
               <w:ind w:left="0"/>
               <w:rPr>
-                <w:lang w:val="en-CA"/>
-              </w:rPr>
-            </w:pPr>
-            <w:r>
-              <w:rPr>
+                <w:color w:val="4F81BD" w:themeColor="accent1"/>
+                <w:lang w:val="en-CA"/>
+              </w:rPr>
+            </w:pPr>
+            <w:r>
+              <w:rPr>
+                <w:color w:val="4F81BD" w:themeColor="accent1"/>
                 <w:lang w:val="en-CA"/>
               </w:rPr>
               <w:t>Available, not complete</w:t>
@@ -3594,11 +3584,13 @@
               <w:pStyle w:val="BodyTextIndent"/>
               <w:ind w:left="0"/>
               <w:rPr>
-                <w:lang w:val="en-CA"/>
-              </w:rPr>
-            </w:pPr>
-            <w:r>
-              <w:rPr>
+                <w:color w:val="4F81BD" w:themeColor="accent1"/>
+                <w:lang w:val="en-CA"/>
+              </w:rPr>
+            </w:pPr>
+            <w:r>
+              <w:rPr>
+                <w:color w:val="4F81BD" w:themeColor="accent1"/>
                 <w:lang w:val="en-CA"/>
               </w:rPr>
               <w:t>Repos/Documentation/Project Management</w:t>
@@ -3614,11 +3606,13 @@
               <w:pStyle w:val="BodyTextIndent"/>
               <w:ind w:left="0"/>
               <w:rPr>
-                <w:lang w:val="en-CA"/>
-              </w:rPr>
-            </w:pPr>
-            <w:r>
-              <w:rPr>
+                <w:color w:val="4F81BD" w:themeColor="accent1"/>
+                <w:lang w:val="en-CA"/>
+              </w:rPr>
+            </w:pPr>
+            <w:r>
+              <w:rPr>
+                <w:color w:val="4F81BD" w:themeColor="accent1"/>
                 <w:lang w:val="en-CA"/>
               </w:rPr>
               <w:t>The runbook does not provide a way to get a secret key other than to ask the teacher</w:t>
@@ -3636,11 +3630,13 @@
               <w:pStyle w:val="BodyTextIndent"/>
               <w:ind w:left="0"/>
               <w:rPr>
-                <w:lang w:val="en-CA"/>
-              </w:rPr>
-            </w:pPr>
-            <w:r>
-              <w:rPr>
+                <w:color w:val="4F81BD" w:themeColor="accent1"/>
+                <w:lang w:val="en-CA"/>
+              </w:rPr>
+            </w:pPr>
+            <w:r>
+              <w:rPr>
+                <w:color w:val="4F81BD" w:themeColor="accent1"/>
                 <w:lang w:val="en-CA"/>
               </w:rPr>
               <w:t>Design Documentation</w:t>
@@ -3656,11 +3652,13 @@
               <w:pStyle w:val="BodyTextIndent"/>
               <w:ind w:left="0"/>
               <w:rPr>
-                <w:lang w:val="en-CA"/>
-              </w:rPr>
-            </w:pPr>
-            <w:r>
-              <w:rPr>
+                <w:color w:val="4F81BD" w:themeColor="accent1"/>
+                <w:lang w:val="en-CA"/>
+              </w:rPr>
+            </w:pPr>
+            <w:r>
+              <w:rPr>
+                <w:color w:val="4F81BD" w:themeColor="accent1"/>
                 <w:lang w:val="en-CA"/>
               </w:rPr>
               <w:t>Available, complete</w:t>
@@ -3676,20 +3674,16 @@
               <w:pStyle w:val="BodyTextIndent"/>
               <w:ind w:left="0"/>
               <w:rPr>
+                <w:color w:val="4F81BD" w:themeColor="accent1"/>
                 <w:lang w:val="fr-CA"/>
               </w:rPr>
             </w:pPr>
             <w:r>
               <w:rPr>
+                <w:color w:val="4F81BD" w:themeColor="accent1"/>
                 <w:lang w:val="fr-CA"/>
               </w:rPr>
-              <w:t>Repos/Documentation/Project Inception a</w:t>
-            </w:r>
-            <w:r>
-              <w:rPr>
-                <w:lang w:val="fr-CA"/>
-              </w:rPr>
-              <w:t>nd Design</w:t>
+              <w:t>Repos/Documentation/Project Inception and Design</w:t>
             </w:r>
           </w:p>
         </w:tc>
@@ -3702,6 +3696,7 @@
               <w:pStyle w:val="BodyTextIndent"/>
               <w:ind w:left="0"/>
               <w:rPr>
+                <w:color w:val="4F81BD" w:themeColor="accent1"/>
                 <w:lang w:val="fr-CA"/>
               </w:rPr>
             </w:pPr>
@@ -3718,17 +3713,20 @@
               <w:pStyle w:val="BodyTextIndent"/>
               <w:ind w:left="0"/>
               <w:rPr>
-                <w:lang w:val="en-CA"/>
-              </w:rPr>
-            </w:pPr>
-            <w:r>
-              <w:rPr>
+                <w:color w:val="4F81BD" w:themeColor="accent1"/>
+                <w:lang w:val="en-CA"/>
+              </w:rPr>
+            </w:pPr>
+            <w:r>
+              <w:rPr>
+                <w:color w:val="4F81BD" w:themeColor="accent1"/>
                 <w:lang w:val="en-CA"/>
               </w:rPr>
               <w:t>Azure</w:t>
             </w:r>
             <w:r>
               <w:rPr>
+                <w:color w:val="4F81BD" w:themeColor="accent1"/>
                 <w:lang w:val="en-CA"/>
               </w:rPr>
               <w:t xml:space="preserve"> Project specific home page</w:t>
@@ -3736,6 +3734,7 @@
             <w:r>
               <w:rPr>
                 <w:rStyle w:val="FootnoteReference"/>
+                <w:color w:val="4F81BD" w:themeColor="accent1"/>
                 <w:lang w:val="en-CA"/>
               </w:rPr>
               <w:footnoteReference w:id="1"/>
@@ -3751,11 +3750,13 @@
               <w:pStyle w:val="BodyTextIndent"/>
               <w:ind w:left="0"/>
               <w:rPr>
-                <w:lang w:val="en-CA"/>
-              </w:rPr>
-            </w:pPr>
-            <w:r>
-              <w:rPr>
+                <w:color w:val="4F81BD" w:themeColor="accent1"/>
+                <w:lang w:val="en-CA"/>
+              </w:rPr>
+            </w:pPr>
+            <w:r>
+              <w:rPr>
+                <w:color w:val="4F81BD" w:themeColor="accent1"/>
                 <w:lang w:val="en-CA"/>
               </w:rPr>
               <w:t>Available, complete</w:t>
@@ -3771,11 +3772,13 @@
               <w:pStyle w:val="BodyTextIndent"/>
               <w:ind w:left="0"/>
               <w:rPr>
-                <w:lang w:val="en-CA"/>
-              </w:rPr>
-            </w:pPr>
-            <w:r>
-              <w:rPr>
+                <w:color w:val="4F81BD" w:themeColor="accent1"/>
+                <w:lang w:val="en-CA"/>
+              </w:rPr>
+            </w:pPr>
+            <w:r>
+              <w:rPr>
+                <w:color w:val="4F81BD" w:themeColor="accent1"/>
                 <w:lang w:val="en-CA"/>
               </w:rPr>
               <w:t>Overview/Summary</w:t>
@@ -3791,6 +3794,7 @@
               <w:pStyle w:val="BodyTextIndent"/>
               <w:ind w:left="0"/>
               <w:rPr>
+                <w:color w:val="4F81BD" w:themeColor="accent1"/>
                 <w:lang w:val="en-CA"/>
               </w:rPr>
             </w:pPr>
@@ -3807,23 +3811,27 @@
               <w:pStyle w:val="BodyTextIndent"/>
               <w:ind w:left="0"/>
               <w:rPr>
-                <w:lang w:val="en-CA"/>
-              </w:rPr>
-            </w:pPr>
-            <w:r>
-              <w:rPr>
+                <w:color w:val="4F81BD" w:themeColor="accent1"/>
+                <w:lang w:val="en-CA"/>
+              </w:rPr>
+            </w:pPr>
+            <w:r>
+              <w:rPr>
+                <w:color w:val="4F81BD" w:themeColor="accent1"/>
                 <w:lang w:val="en-CA"/>
               </w:rPr>
               <w:t>Software (</w:t>
             </w:r>
             <w:r>
               <w:rPr>
+                <w:color w:val="4F81BD" w:themeColor="accent1"/>
                 <w:lang w:val="en-CA"/>
               </w:rPr>
               <w:t>Azure</w:t>
             </w:r>
             <w:r>
               <w:rPr>
+                <w:color w:val="4F81BD" w:themeColor="accent1"/>
                 <w:lang w:val="en-CA"/>
               </w:rPr>
               <w:t xml:space="preserve"> Code/Trunk/branches)</w:t>
@@ -3831,12 +3839,14 @@
             <w:r>
               <w:rPr>
                 <w:rStyle w:val="FootnoteReference"/>
+                <w:color w:val="4F81BD" w:themeColor="accent1"/>
                 <w:lang w:val="en-CA"/>
               </w:rPr>
               <w:footnoteReference w:id="2"/>
             </w:r>
             <w:r>
               <w:rPr>
+                <w:color w:val="4F81BD" w:themeColor="accent1"/>
                 <w:lang w:val="en-CA"/>
               </w:rPr>
               <w:t xml:space="preserve"> </w:t>
@@ -3852,11 +3862,13 @@
               <w:pStyle w:val="BodyTextIndent"/>
               <w:ind w:left="0"/>
               <w:rPr>
-                <w:lang w:val="en-CA"/>
-              </w:rPr>
-            </w:pPr>
-            <w:r>
-              <w:rPr>
+                <w:color w:val="4F81BD" w:themeColor="accent1"/>
+                <w:lang w:val="en-CA"/>
+              </w:rPr>
+            </w:pPr>
+            <w:r>
+              <w:rPr>
+                <w:color w:val="4F81BD" w:themeColor="accent1"/>
                 <w:lang w:val="en-CA"/>
               </w:rPr>
               <w:t>Available, complete</w:t>
@@ -3872,11 +3884,13 @@
               <w:pStyle w:val="BodyTextIndent"/>
               <w:ind w:left="0"/>
               <w:rPr>
-                <w:lang w:val="en-CA"/>
-              </w:rPr>
-            </w:pPr>
-            <w:r>
-              <w:rPr>
+                <w:color w:val="4F81BD" w:themeColor="accent1"/>
+                <w:lang w:val="en-CA"/>
+              </w:rPr>
+            </w:pPr>
+            <w:r>
+              <w:rPr>
+                <w:color w:val="4F81BD" w:themeColor="accent1"/>
                 <w:lang w:val="en-CA"/>
               </w:rPr>
               <w:t>Repos</w:t>
@@ -3892,6 +3906,7 @@
               <w:pStyle w:val="BodyTextIndent"/>
               <w:ind w:left="0"/>
               <w:rPr>
+                <w:color w:val="4F81BD" w:themeColor="accent1"/>
                 <w:lang w:val="en-CA"/>
               </w:rPr>
             </w:pPr>
@@ -3908,11 +3923,13 @@
               <w:pStyle w:val="BodyTextIndent"/>
               <w:ind w:left="0"/>
               <w:rPr>
-                <w:lang w:val="en-CA"/>
-              </w:rPr>
-            </w:pPr>
-            <w:r>
-              <w:rPr>
+                <w:color w:val="4F81BD" w:themeColor="accent1"/>
+                <w:lang w:val="en-CA"/>
+              </w:rPr>
+            </w:pPr>
+            <w:r>
+              <w:rPr>
+                <w:color w:val="4F81BD" w:themeColor="accent1"/>
                 <w:lang w:val="en-CA"/>
               </w:rPr>
               <w:t>Database, Other technical artifacts</w:t>
@@ -3928,17 +3945,20 @@
               <w:pStyle w:val="BodyTextIndent"/>
               <w:ind w:left="0"/>
               <w:rPr>
-                <w:lang w:val="en-CA"/>
-              </w:rPr>
-            </w:pPr>
-            <w:r>
-              <w:rPr>
+                <w:color w:val="4F81BD" w:themeColor="accent1"/>
+                <w:lang w:val="en-CA"/>
+              </w:rPr>
+            </w:pPr>
+            <w:r>
+              <w:rPr>
+                <w:color w:val="4F81BD" w:themeColor="accent1"/>
                 <w:lang w:val="en-CA"/>
               </w:rPr>
               <w:t>Available</w:t>
             </w:r>
             <w:r>
               <w:rPr>
+                <w:color w:val="4F81BD" w:themeColor="accent1"/>
                 <w:lang w:val="en-CA"/>
               </w:rPr>
               <w:t>, not complete</w:t>
@@ -3954,11 +3974,13 @@
               <w:pStyle w:val="BodyTextIndent"/>
               <w:ind w:left="0"/>
               <w:rPr>
-                <w:lang w:val="en-CA"/>
-              </w:rPr>
-            </w:pPr>
-            <w:r>
-              <w:rPr>
+                <w:color w:val="4F81BD" w:themeColor="accent1"/>
+                <w:lang w:val="en-CA"/>
+              </w:rPr>
+            </w:pPr>
+            <w:r>
+              <w:rPr>
+                <w:color w:val="4F81BD" w:themeColor="accent1"/>
                 <w:lang w:val="en-CA"/>
               </w:rPr>
               <w:t>SSMS</w:t>
@@ -3974,14 +3996,24 @@
               <w:pStyle w:val="BodyTextIndent"/>
               <w:ind w:left="0"/>
               <w:rPr>
-                <w:lang w:val="en-CA"/>
-              </w:rPr>
-            </w:pPr>
-            <w:r>
-              <w:rPr>
-                <w:lang w:val="en-CA"/>
-              </w:rPr>
-              <w:t>The images use a hard coded path and there are no artifacts</w:t>
+                <w:color w:val="4F81BD" w:themeColor="accent1"/>
+                <w:lang w:val="en-CA"/>
+              </w:rPr>
+            </w:pPr>
+            <w:r>
+              <w:rPr>
+                <w:color w:val="4F81BD" w:themeColor="accent1"/>
+                <w:lang w:val="en-CA"/>
+              </w:rPr>
+              <w:t xml:space="preserve">The images use a hard coded path </w:t>
+            </w:r>
+            <w:r>
+              <w:rPr>
+                <w:color w:val="4F81BD" w:themeColor="accent1"/>
+                <w:lang w:val="en-CA"/>
+              </w:rPr>
+              <w:lastRenderedPageBreak/>
+              <w:t>and there are no artifacts</w:t>
             </w:r>
           </w:p>
         </w:tc>
@@ -3999,11 +4031,13 @@
               <w:pStyle w:val="BodyTextIndent"/>
               <w:ind w:left="0"/>
               <w:rPr>
-                <w:lang w:val="en-CA"/>
-              </w:rPr>
-            </w:pPr>
-            <w:r>
-              <w:rPr>
+                <w:color w:val="4F81BD" w:themeColor="accent1"/>
+                <w:lang w:val="en-CA"/>
+              </w:rPr>
+            </w:pPr>
+            <w:r>
+              <w:rPr>
+                <w:color w:val="4F81BD" w:themeColor="accent1"/>
                 <w:lang w:val="en-CA"/>
               </w:rPr>
               <w:lastRenderedPageBreak/>
@@ -4011,6 +4045,7 @@
             </w:r>
             <w:r>
               <w:rPr>
+                <w:color w:val="4F81BD" w:themeColor="accent1"/>
                 <w:lang w:val="en-CA"/>
               </w:rPr>
               <w:t xml:space="preserve"> Work items</w:t>
@@ -4018,6 +4053,7 @@
             <w:r>
               <w:rPr>
                 <w:rStyle w:val="FootnoteReference"/>
+                <w:color w:val="4F81BD" w:themeColor="accent1"/>
                 <w:lang w:val="en-CA"/>
               </w:rPr>
               <w:footnoteReference w:id="3"/>
@@ -4033,11 +4069,13 @@
               <w:pStyle w:val="BodyTextIndent"/>
               <w:ind w:left="0"/>
               <w:rPr>
-                <w:lang w:val="en-CA"/>
-              </w:rPr>
-            </w:pPr>
-            <w:r>
-              <w:rPr>
+                <w:color w:val="4F81BD" w:themeColor="accent1"/>
+                <w:lang w:val="en-CA"/>
+              </w:rPr>
+            </w:pPr>
+            <w:r>
+              <w:rPr>
+                <w:color w:val="4F81BD" w:themeColor="accent1"/>
                 <w:lang w:val="en-CA"/>
               </w:rPr>
               <w:t>Available, complete</w:t>
@@ -4053,11 +4091,13 @@
               <w:pStyle w:val="BodyTextIndent"/>
               <w:ind w:left="0"/>
               <w:rPr>
-                <w:lang w:val="en-CA"/>
-              </w:rPr>
-            </w:pPr>
-            <w:r>
-              <w:rPr>
+                <w:color w:val="4F81BD" w:themeColor="accent1"/>
+                <w:lang w:val="en-CA"/>
+              </w:rPr>
+            </w:pPr>
+            <w:r>
+              <w:rPr>
+                <w:color w:val="4F81BD" w:themeColor="accent1"/>
                 <w:lang w:val="en-CA"/>
               </w:rPr>
               <w:t>Boards/work items</w:t>
@@ -4172,25 +4212,7 @@
           <w:bCs/>
           <w:u w:val="single"/>
         </w:rPr>
-        <w:t xml:space="preserve">but make sure you do not check </w:t>
-      </w:r>
-      <w:proofErr w:type="gramStart"/>
-      <w:r>
-        <w:rPr>
-          <w:b/>
-          <w:bCs/>
-          <w:u w:val="single"/>
-        </w:rPr>
-        <w:t>in</w:t>
-      </w:r>
-      <w:proofErr w:type="gramEnd"/>
-      <w:r>
-        <w:rPr>
-          <w:b/>
-          <w:bCs/>
-          <w:u w:val="single"/>
-        </w:rPr>
-        <w:t xml:space="preserve"> any changes</w:t>
+        <w:t>but make sure you do not check in any changes</w:t>
       </w:r>
       <w:r>
         <w:rPr>
@@ -4248,16 +4270,8 @@
         <w:rPr>
           <w:lang w:val="en-CA"/>
         </w:rPr>
-        <w:t xml:space="preserve"> own database. Use SSMS to login to the SQL Server DB on </w:t>
-      </w:r>
-      <w:proofErr w:type="spellStart"/>
-      <w:r>
-        <w:rPr>
-          <w:lang w:val="en-CA"/>
-        </w:rPr>
-        <w:t>csdev</w:t>
-      </w:r>
-      <w:proofErr w:type="spellEnd"/>
+        <w:t xml:space="preserve"> own database. Use SSMS to login to the SQL Server DB on csdev</w:t>
+      </w:r>
       <w:r>
         <w:rPr>
           <w:lang w:val="en-CA"/>
@@ -4607,6 +4621,7 @@
             </w:pPr>
             <w:r>
               <w:rPr>
+                <w:color w:val="4F81BD" w:themeColor="accent1"/>
                 <w:lang w:val="en-CA"/>
               </w:rPr>
               <w:t>Yes</w:t>
@@ -4651,6 +4666,7 @@
             </w:pPr>
             <w:r>
               <w:rPr>
+                <w:color w:val="4F81BD" w:themeColor="accent1"/>
                 <w:lang w:val="en-CA"/>
               </w:rPr>
               <w:t>Yes</w:t>
@@ -4695,6 +4711,7 @@
             </w:pPr>
             <w:r>
               <w:rPr>
+                <w:color w:val="4F81BD" w:themeColor="accent1"/>
                 <w:lang w:val="en-CA"/>
               </w:rPr>
               <w:t>Yes</w:t>
@@ -4871,36 +4888,16 @@
           <w:numId w:val="11"/>
         </w:numPr>
         <w:rPr>
-          <w:lang w:val="en-CA"/>
-        </w:rPr>
-      </w:pPr>
-      <w:proofErr w:type="gramStart"/>
-      <w:r>
-        <w:rPr>
-          <w:lang w:val="en-CA"/>
-        </w:rPr>
-        <w:t>Yes</w:t>
-      </w:r>
-      <w:proofErr w:type="gramEnd"/>
-      <w:r>
-        <w:rPr>
-          <w:lang w:val="en-CA"/>
-        </w:rPr>
-        <w:t xml:space="preserve"> I got it up and running but it was not smooth. Due to not having a secret key we could not log in as a user. </w:t>
-      </w:r>
-      <w:proofErr w:type="gramStart"/>
-      <w:r>
-        <w:rPr>
-          <w:lang w:val="en-CA"/>
-        </w:rPr>
-        <w:t>Also</w:t>
-      </w:r>
-      <w:proofErr w:type="gramEnd"/>
-      <w:r>
-        <w:rPr>
-          <w:lang w:val="en-CA"/>
-        </w:rPr>
-        <w:t xml:space="preserve"> the data in the database was not good as it was using absolute pathing instead of relative pathing. The run book needs a way to get a secret key in it.</w:t>
+          <w:color w:val="4F81BD" w:themeColor="accent1"/>
+          <w:lang w:val="en-CA"/>
+        </w:rPr>
+      </w:pPr>
+      <w:r>
+        <w:rPr>
+          <w:color w:val="4F81BD" w:themeColor="accent1"/>
+          <w:lang w:val="en-CA"/>
+        </w:rPr>
+        <w:t>Yes I got it up and running but it was not smooth. Due to not having a secret key we could not log in as a user. Also the data in the database was not good as it was using absolute pathing instead of relative pathing. The run book needs a way to get a secret key in it.</w:t>
       </w:r>
     </w:p>
     <w:p>
@@ -4929,6 +4926,7 @@
         <w:rPr>
           <w:lang w:val="en-CA"/>
         </w:rPr>
+        <w:lastRenderedPageBreak/>
         <w:t>In your own words, what is the system used for</w:t>
       </w:r>
       <w:r>
@@ -4977,7 +4975,6 @@
           <w:szCs w:val="24"/>
           <w:lang w:val="en-CA"/>
         </w:rPr>
-        <w:lastRenderedPageBreak/>
         <w:t xml:space="preserve"> </w:t>
       </w:r>
       <w:r>
@@ -5301,19 +5298,11 @@
         </w:rPr>
         <w:t xml:space="preserve">repository </w:t>
       </w:r>
-      <w:proofErr w:type="gramStart"/>
-      <w:r>
-        <w:rPr>
-          <w:lang w:val="en-CA"/>
-        </w:rPr>
-        <w:t>artifacts</w:t>
-      </w:r>
-      <w:proofErr w:type="gramEnd"/>
-      <w:r>
-        <w:rPr>
-          <w:lang w:val="en-CA"/>
-        </w:rPr>
-        <w:t xml:space="preserve"> you found and read through in Part A, i</w:t>
+      <w:r>
+        <w:rPr>
+          <w:lang w:val="en-CA"/>
+        </w:rPr>
+        <w:t>artifacts you found and read through in Part A, i</w:t>
       </w:r>
       <w:r>
         <w:rPr>
@@ -5336,11 +5325,11 @@
         <w:tblLook w:val="04A0" w:firstRow="1" w:lastRow="0" w:firstColumn="1" w:lastColumn="0" w:noHBand="0" w:noVBand="1"/>
       </w:tblPr>
       <w:tblGrid>
-        <w:gridCol w:w="1349"/>
-        <w:gridCol w:w="3162"/>
-        <w:gridCol w:w="1260"/>
-        <w:gridCol w:w="1507"/>
-        <w:gridCol w:w="2072"/>
+        <w:gridCol w:w="1380"/>
+        <w:gridCol w:w="3148"/>
+        <w:gridCol w:w="1261"/>
+        <w:gridCol w:w="1499"/>
+        <w:gridCol w:w="2062"/>
       </w:tblGrid>
       <w:tr>
         <w:trPr>
@@ -5429,16 +5418,8 @@
               <w:rPr>
                 <w:lang w:val="en-CA"/>
               </w:rPr>
-              <w:t xml:space="preserve"> on </w:t>
-            </w:r>
-            <w:proofErr w:type="spellStart"/>
-            <w:r>
-              <w:rPr>
-                <w:lang w:val="en-CA"/>
-              </w:rPr>
-              <w:t>csdev</w:t>
-            </w:r>
-            <w:proofErr w:type="spellEnd"/>
+              <w:t xml:space="preserve"> on csdev</w:t>
+            </w:r>
             <w:r>
               <w:rPr>
                 <w:lang w:val="en-CA"/>
@@ -5478,9 +5459,17 @@
               <w:pStyle w:val="BodyTextIndent"/>
               <w:ind w:left="0"/>
               <w:rPr>
-                <w:lang w:val="en-CA"/>
-              </w:rPr>
-            </w:pPr>
+                <w:color w:val="4F81BD" w:themeColor="accent1"/>
+                <w:lang w:val="en-CA"/>
+              </w:rPr>
+            </w:pPr>
+            <w:r>
+              <w:rPr>
+                <w:color w:val="4F81BD" w:themeColor="accent1"/>
+                <w:lang w:val="en-CA"/>
+              </w:rPr>
+              <w:t>Executives</w:t>
+            </w:r>
           </w:p>
         </w:tc>
         <w:tc>
@@ -5492,9 +5481,17 @@
               <w:pStyle w:val="BodyTextIndent"/>
               <w:ind w:left="0"/>
               <w:rPr>
-                <w:lang w:val="en-CA"/>
-              </w:rPr>
-            </w:pPr>
+                <w:color w:val="4F81BD" w:themeColor="accent1"/>
+                <w:lang w:val="en-CA"/>
+              </w:rPr>
+            </w:pPr>
+            <w:r>
+              <w:rPr>
+                <w:color w:val="4F81BD" w:themeColor="accent1"/>
+                <w:lang w:val="en-CA"/>
+              </w:rPr>
+              <w:t>They are a list of people who take executive decisions. They can manage articles, the calendar, page content, the FAQ page, and files</w:t>
+            </w:r>
           </w:p>
         </w:tc>
         <w:tc>
@@ -5506,9 +5503,17 @@
               <w:pStyle w:val="BodyTextIndent"/>
               <w:ind w:left="0"/>
               <w:rPr>
-                <w:lang w:val="en-CA"/>
-              </w:rPr>
-            </w:pPr>
+                <w:color w:val="4F81BD" w:themeColor="accent1"/>
+                <w:lang w:val="en-CA"/>
+              </w:rPr>
+            </w:pPr>
+            <w:r>
+              <w:rPr>
+                <w:color w:val="4F81BD" w:themeColor="accent1"/>
+                <w:lang w:val="en-CA"/>
+              </w:rPr>
+              <w:t>No test Account</w:t>
+            </w:r>
           </w:p>
         </w:tc>
         <w:tc>
@@ -5520,9 +5525,17 @@
               <w:pStyle w:val="BodyTextIndent"/>
               <w:ind w:left="0"/>
               <w:rPr>
-                <w:lang w:val="en-CA"/>
-              </w:rPr>
-            </w:pPr>
+                <w:color w:val="4F81BD" w:themeColor="accent1"/>
+                <w:lang w:val="en-CA"/>
+              </w:rPr>
+            </w:pPr>
+            <w:r>
+              <w:rPr>
+                <w:color w:val="4F81BD" w:themeColor="accent1"/>
+                <w:lang w:val="en-CA"/>
+              </w:rPr>
+              <w:t>No test user</w:t>
+            </w:r>
           </w:p>
         </w:tc>
         <w:tc>
@@ -5550,9 +5563,17 @@
               <w:pStyle w:val="BodyTextIndent"/>
               <w:ind w:left="0"/>
               <w:rPr>
-                <w:lang w:val="en-CA"/>
-              </w:rPr>
-            </w:pPr>
+                <w:color w:val="4F81BD" w:themeColor="accent1"/>
+                <w:lang w:val="en-CA"/>
+              </w:rPr>
+            </w:pPr>
+            <w:r>
+              <w:rPr>
+                <w:color w:val="4F81BD" w:themeColor="accent1"/>
+                <w:lang w:val="en-CA"/>
+              </w:rPr>
+              <w:t>Members</w:t>
+            </w:r>
           </w:p>
         </w:tc>
         <w:tc>
@@ -5564,9 +5585,17 @@
               <w:pStyle w:val="BodyTextIndent"/>
               <w:ind w:left="0"/>
               <w:rPr>
-                <w:lang w:val="en-CA"/>
-              </w:rPr>
-            </w:pPr>
+                <w:color w:val="4F81BD" w:themeColor="accent1"/>
+                <w:lang w:val="en-CA"/>
+              </w:rPr>
+            </w:pPr>
+            <w:r>
+              <w:rPr>
+                <w:color w:val="4F81BD" w:themeColor="accent1"/>
+                <w:lang w:val="en-CA"/>
+              </w:rPr>
+              <w:t>Members of the unions, Aka teachers. They can view and comment on the FAQ page, View member-only documents, view the calendar, and view posts</w:t>
+            </w:r>
           </w:p>
         </w:tc>
         <w:tc>
@@ -5578,9 +5607,17 @@
               <w:pStyle w:val="BodyTextIndent"/>
               <w:ind w:left="0"/>
               <w:rPr>
-                <w:lang w:val="en-CA"/>
-              </w:rPr>
-            </w:pPr>
+                <w:color w:val="4F81BD" w:themeColor="accent1"/>
+                <w:lang w:val="en-CA"/>
+              </w:rPr>
+            </w:pPr>
+            <w:r>
+              <w:rPr>
+                <w:color w:val="4F81BD" w:themeColor="accent1"/>
+                <w:lang w:val="en-CA"/>
+              </w:rPr>
+              <w:t>No test account</w:t>
+            </w:r>
           </w:p>
         </w:tc>
         <w:tc>
@@ -5592,9 +5629,17 @@
               <w:pStyle w:val="BodyTextIndent"/>
               <w:ind w:left="0"/>
               <w:rPr>
-                <w:lang w:val="en-CA"/>
-              </w:rPr>
-            </w:pPr>
+                <w:color w:val="4F81BD" w:themeColor="accent1"/>
+                <w:lang w:val="en-CA"/>
+              </w:rPr>
+            </w:pPr>
+            <w:r>
+              <w:rPr>
+                <w:color w:val="4F81BD" w:themeColor="accent1"/>
+                <w:lang w:val="en-CA"/>
+              </w:rPr>
+              <w:t>No test user</w:t>
+            </w:r>
           </w:p>
         </w:tc>
         <w:tc>
@@ -5622,9 +5667,17 @@
               <w:pStyle w:val="BodyTextIndent"/>
               <w:ind w:left="0"/>
               <w:rPr>
-                <w:lang w:val="en-CA"/>
-              </w:rPr>
-            </w:pPr>
+                <w:color w:val="4F81BD" w:themeColor="accent1"/>
+                <w:lang w:val="en-CA"/>
+              </w:rPr>
+            </w:pPr>
+            <w:r>
+              <w:rPr>
+                <w:color w:val="4F81BD" w:themeColor="accent1"/>
+                <w:lang w:val="en-CA"/>
+              </w:rPr>
+              <w:t>Non-members</w:t>
+            </w:r>
           </w:p>
         </w:tc>
         <w:tc>
@@ -5636,9 +5689,17 @@
               <w:pStyle w:val="BodyTextIndent"/>
               <w:ind w:left="0"/>
               <w:rPr>
-                <w:lang w:val="en-CA"/>
-              </w:rPr>
-            </w:pPr>
+                <w:color w:val="4F81BD" w:themeColor="accent1"/>
+                <w:lang w:val="en-CA"/>
+              </w:rPr>
+            </w:pPr>
+            <w:r>
+              <w:rPr>
+                <w:color w:val="4F81BD" w:themeColor="accent1"/>
+                <w:lang w:val="en-CA"/>
+              </w:rPr>
+              <w:t>Everyone else. Can view articles, view FAQ page, and view about us page</w:t>
+            </w:r>
           </w:p>
         </w:tc>
         <w:tc>
@@ -5650,9 +5711,17 @@
               <w:pStyle w:val="BodyTextIndent"/>
               <w:ind w:left="0"/>
               <w:rPr>
-                <w:lang w:val="en-CA"/>
-              </w:rPr>
-            </w:pPr>
+                <w:color w:val="4F81BD" w:themeColor="accent1"/>
+                <w:lang w:val="en-CA"/>
+              </w:rPr>
+            </w:pPr>
+            <w:r>
+              <w:rPr>
+                <w:color w:val="4F81BD" w:themeColor="accent1"/>
+                <w:lang w:val="en-CA"/>
+              </w:rPr>
+              <w:t>No test account</w:t>
+            </w:r>
           </w:p>
         </w:tc>
         <w:tc>
@@ -5664,9 +5733,24 @@
               <w:pStyle w:val="BodyTextIndent"/>
               <w:ind w:left="0"/>
               <w:rPr>
-                <w:lang w:val="en-CA"/>
-              </w:rPr>
-            </w:pPr>
+                <w:color w:val="4F81BD" w:themeColor="accent1"/>
+                <w:lang w:val="en-CA"/>
+              </w:rPr>
+            </w:pPr>
+            <w:r>
+              <w:rPr>
+                <w:color w:val="4F81BD" w:themeColor="accent1"/>
+                <w:lang w:val="en-CA"/>
+              </w:rPr>
+              <w:t xml:space="preserve">No </w:t>
+            </w:r>
+            <w:r>
+              <w:rPr>
+                <w:color w:val="4F81BD" w:themeColor="accent1"/>
+                <w:lang w:val="en-CA"/>
+              </w:rPr>
+              <w:t>test user</w:t>
+            </w:r>
           </w:p>
         </w:tc>
         <w:tc>
@@ -5694,9 +5778,17 @@
               <w:pStyle w:val="BodyTextIndent"/>
               <w:ind w:left="0"/>
               <w:rPr>
-                <w:lang w:val="en-CA"/>
-              </w:rPr>
-            </w:pPr>
+                <w:color w:val="4F81BD" w:themeColor="accent1"/>
+                <w:lang w:val="en-CA"/>
+              </w:rPr>
+            </w:pPr>
+            <w:r>
+              <w:rPr>
+                <w:color w:val="4F81BD" w:themeColor="accent1"/>
+                <w:lang w:val="en-CA"/>
+              </w:rPr>
+              <w:t>Developers</w:t>
+            </w:r>
           </w:p>
         </w:tc>
         <w:tc>
@@ -5708,9 +5800,17 @@
               <w:pStyle w:val="BodyTextIndent"/>
               <w:ind w:left="0"/>
               <w:rPr>
-                <w:lang w:val="en-CA"/>
-              </w:rPr>
-            </w:pPr>
+                <w:color w:val="4F81BD" w:themeColor="accent1"/>
+                <w:lang w:val="en-CA"/>
+              </w:rPr>
+            </w:pPr>
+            <w:r>
+              <w:rPr>
+                <w:color w:val="4F81BD" w:themeColor="accent1"/>
+                <w:lang w:val="en-CA"/>
+              </w:rPr>
+              <w:t>Maintenance team. Can manage release notes</w:t>
+            </w:r>
           </w:p>
         </w:tc>
         <w:tc>
@@ -5722,9 +5822,17 @@
               <w:pStyle w:val="BodyTextIndent"/>
               <w:ind w:left="0"/>
               <w:rPr>
-                <w:lang w:val="en-CA"/>
-              </w:rPr>
-            </w:pPr>
+                <w:color w:val="4F81BD" w:themeColor="accent1"/>
+                <w:lang w:val="en-CA"/>
+              </w:rPr>
+            </w:pPr>
+            <w:r>
+              <w:rPr>
+                <w:color w:val="4F81BD" w:themeColor="accent1"/>
+                <w:lang w:val="en-CA"/>
+              </w:rPr>
+              <w:t>No test account</w:t>
+            </w:r>
           </w:p>
         </w:tc>
         <w:tc>
@@ -5736,9 +5844,17 @@
               <w:pStyle w:val="BodyTextIndent"/>
               <w:ind w:left="0"/>
               <w:rPr>
-                <w:lang w:val="en-CA"/>
-              </w:rPr>
-            </w:pPr>
+                <w:color w:val="4F81BD" w:themeColor="accent1"/>
+                <w:lang w:val="en-CA"/>
+              </w:rPr>
+            </w:pPr>
+            <w:r>
+              <w:rPr>
+                <w:color w:val="4F81BD" w:themeColor="accent1"/>
+                <w:lang w:val="en-CA"/>
+              </w:rPr>
+              <w:t>No test user</w:t>
+            </w:r>
           </w:p>
         </w:tc>
         <w:tc>
@@ -6285,7 +6401,6 @@
               <w:rPr>
                 <w:lang w:val="en-CA"/>
               </w:rPr>
-              <w:lastRenderedPageBreak/>
               <w:t>Issue Description</w:t>
             </w:r>
           </w:p>
@@ -7465,6 +7580,7 @@
         <w:rPr>
           <w:lang w:val="en-CA"/>
         </w:rPr>
+        <w:lastRenderedPageBreak/>
         <w:t xml:space="preserve">All </w:t>
       </w:r>
       <w:r>
@@ -7714,9 +7830,17 @@
         <w:pStyle w:val="BodyTextIndent"/>
         <w:ind w:left="0"/>
         <w:rPr>
-          <w:lang w:val="en-CA"/>
-        </w:rPr>
-      </w:pPr>
+          <w:color w:val="4F81BD" w:themeColor="accent1"/>
+          <w:lang w:val="en-CA"/>
+        </w:rPr>
+      </w:pPr>
+      <w:r>
+        <w:rPr>
+          <w:color w:val="4F81BD" w:themeColor="accent1"/>
+          <w:lang w:val="en-CA"/>
+        </w:rPr>
+        <w:t>The README</w:t>
+      </w:r>
     </w:p>
     <w:p>
       <w:pPr>
@@ -7813,7 +7937,6 @@
         <w:rPr>
           <w:lang w:val="en-CA"/>
         </w:rPr>
-        <w:lastRenderedPageBreak/>
         <w:t xml:space="preserve">Consider if all the necessary documentation is in </w:t>
       </w:r>
       <w:r>
@@ -7957,15 +8080,7 @@
         </w:numPr>
       </w:pPr>
       <w:r>
-        <w:t xml:space="preserve">If the version is not </w:t>
-      </w:r>
-      <w:proofErr w:type="gramStart"/>
-      <w:r>
-        <w:t>shown</w:t>
-      </w:r>
-      <w:proofErr w:type="gramEnd"/>
-      <w:r>
-        <w:t xml:space="preserve"> the user, please </w:t>
+        <w:t xml:space="preserve">If the version is not shown the user, please </w:t>
       </w:r>
       <w:r>
         <w:t>identify this as</w:t>
@@ -8090,6 +8205,7 @@
           <w:noProof/>
           <w:lang w:val="fr-CA" w:eastAsia="fr-CA"/>
         </w:rPr>
+        <w:lastRenderedPageBreak/>
         <w:drawing>
           <wp:inline distT="0" distB="0" distL="0" distR="0" wp14:anchorId="5238EB02" wp14:editId="6755A45D">
             <wp:extent cx="2786129" cy="1321625"/>
@@ -8288,21 +8404,7 @@
         <w:rPr>
           <w:lang w:val="en-CA"/>
         </w:rPr>
-        <w:t xml:space="preserve">Then, </w:t>
-      </w:r>
-      <w:proofErr w:type="gramStart"/>
-      <w:r>
-        <w:rPr>
-          <w:lang w:val="en-CA"/>
-        </w:rPr>
-        <w:t>each individual</w:t>
-      </w:r>
-      <w:proofErr w:type="gramEnd"/>
-      <w:r>
-        <w:rPr>
-          <w:lang w:val="en-CA"/>
-        </w:rPr>
-        <w:t xml:space="preserve"> should create their own development branch from that branch called </w:t>
+        <w:t xml:space="preserve">Then, each individual should create their own development branch from that branch called </w:t>
       </w:r>
       <w:r>
         <w:rPr>
@@ -8647,21 +8749,7 @@
         <w:rPr>
           <w:lang w:val="en-CA"/>
         </w:rPr>
-        <w:t xml:space="preserve">ook to deploy the system to </w:t>
-      </w:r>
-      <w:proofErr w:type="spellStart"/>
-      <w:r>
-        <w:rPr>
-          <w:lang w:val="en-CA"/>
-        </w:rPr>
-        <w:t>csdev</w:t>
-      </w:r>
-      <w:proofErr w:type="spellEnd"/>
-      <w:r>
-        <w:rPr>
-          <w:lang w:val="en-CA"/>
-        </w:rPr>
-        <w:t>.</w:t>
+        <w:t>ook to deploy the system to csdev.</w:t>
       </w:r>
       <w:r>
         <w:rPr>
@@ -8721,21 +8809,7 @@
         <w:rPr>
           <w:lang w:val="en-CA"/>
         </w:rPr>
-        <w:t xml:space="preserve">Note that all projects on </w:t>
-      </w:r>
-      <w:proofErr w:type="spellStart"/>
-      <w:r>
-        <w:rPr>
-          <w:lang w:val="en-CA"/>
-        </w:rPr>
-        <w:t>csdev</w:t>
-      </w:r>
-      <w:proofErr w:type="spellEnd"/>
-      <w:r>
-        <w:rPr>
-          <w:lang w:val="en-CA"/>
-        </w:rPr>
-        <w:t xml:space="preserve"> are to be deployed under the /Projects folder – for example, note how the link for </w:t>
+        <w:t xml:space="preserve">Note that all projects on csdev are to be deployed under the /Projects folder – for example, note how the link for </w:t>
       </w:r>
       <w:r>
         <w:rPr>
@@ -8830,21 +8904,7 @@
         <w:rPr>
           <w:lang w:val="en-CA"/>
         </w:rPr>
-        <w:t xml:space="preserve">Make sure you can login and run the deployed system and that it is functioning </w:t>
-      </w:r>
-      <w:proofErr w:type="gramStart"/>
-      <w:r>
-        <w:rPr>
-          <w:lang w:val="en-CA"/>
-        </w:rPr>
-        <w:t>similar to</w:t>
-      </w:r>
-      <w:proofErr w:type="gramEnd"/>
-      <w:r>
-        <w:rPr>
-          <w:lang w:val="en-CA"/>
-        </w:rPr>
-        <w:t xml:space="preserve"> your local testing.</w:t>
+        <w:t>Make sure you can login and run the deployed system and that it is functioning similar to your local testing.</w:t>
       </w:r>
     </w:p>
     <w:p>
@@ -8874,6 +8934,7 @@
         <w:rPr>
           <w:lang w:val="en-CA"/>
         </w:rPr>
+        <w:lastRenderedPageBreak/>
         <w:t>Record any issues here and note changes required to your Run Book</w:t>
       </w:r>
       <w:r>
@@ -9152,7 +9213,6 @@
         <w:rPr>
           <w:lang w:val="en-CA"/>
         </w:rPr>
-        <w:lastRenderedPageBreak/>
         <w:t xml:space="preserve">Note that the current product backlog has not been groomed, </w:t>
       </w:r>
       <w:r>
@@ -9485,19 +9545,11 @@
                 <w:lang w:val="en-CA"/>
               </w:rPr>
             </w:pPr>
-            <w:proofErr w:type="spellStart"/>
-            <w:r>
-              <w:rPr>
-                <w:lang w:val="en-CA"/>
-              </w:rPr>
-              <w:t>Maint</w:t>
-            </w:r>
-            <w:proofErr w:type="spellEnd"/>
-            <w:r>
-              <w:rPr>
-                <w:lang w:val="en-CA"/>
-              </w:rPr>
-              <w:t>. Type</w:t>
+            <w:r>
+              <w:rPr>
+                <w:lang w:val="en-CA"/>
+              </w:rPr>
+              <w:t>Maint. Type</w:t>
             </w:r>
           </w:p>
         </w:tc>
@@ -11279,29 +11331,7 @@
                 <w:szCs w:val="22"/>
                 <w:lang w:val="en-CA" w:eastAsia="en-CA"/>
               </w:rPr>
-              <w:t xml:space="preserve">3.  Questions </w:t>
-            </w:r>
-            <w:proofErr w:type="spellStart"/>
-            <w:r>
-              <w:rPr>
-                <w:rFonts w:ascii="Calibri" w:hAnsi="Calibri" w:cs="Calibri"/>
-                <w:color w:val="000000"/>
-                <w:sz w:val="22"/>
-                <w:szCs w:val="22"/>
-                <w:lang w:val="en-CA" w:eastAsia="en-CA"/>
-              </w:rPr>
-              <w:t>i</w:t>
-            </w:r>
-            <w:proofErr w:type="spellEnd"/>
-            <w:r>
-              <w:rPr>
-                <w:rFonts w:ascii="Calibri" w:hAnsi="Calibri" w:cs="Calibri"/>
-                <w:color w:val="000000"/>
-                <w:sz w:val="22"/>
-                <w:szCs w:val="22"/>
-                <w:lang w:val="en-CA" w:eastAsia="en-CA"/>
-              </w:rPr>
-              <w:t xml:space="preserve"> and ii</w:t>
+              <w:t>3.  Questions i and ii</w:t>
             </w:r>
           </w:p>
         </w:tc>
@@ -12021,7 +12051,6 @@
                 <w:szCs w:val="22"/>
                 <w:lang w:val="en-CA" w:eastAsia="en-CA"/>
               </w:rPr>
-              <w:lastRenderedPageBreak/>
               <w:t>4.  Branching and merging</w:t>
             </w:r>
           </w:p>
@@ -12564,7 +12593,7 @@
 </file>
 
 <file path=word/endnotes.xml><?xml version="1.0" encoding="utf-8"?>
-<w:endnotes xmlns:wpc="http://schemas.microsoft.com/office/word/2010/wordprocessingCanvas" xmlns:cx="http://schemas.microsoft.com/office/drawing/2014/chartex" xmlns:cx1="http://schemas.microsoft.com/office/drawing/2015/9/8/chartex" xmlns:cx2="http://schemas.microsoft.com/office/drawing/2015/10/21/chartex" xmlns:cx3="http://schemas.microsoft.com/office/drawing/2016/5/9/chartex" xmlns:cx4="http://schemas.microsoft.com/office/drawing/2016/5/10/chartex" xmlns:cx5="http://schemas.microsoft.com/office/drawing/2016/5/11/chartex" xmlns:cx6="http://schemas.microsoft.com/office/drawing/2016/5/12/chartex" xmlns:cx7="http://schemas.microsoft.com/office/drawing/2016/5/13/chartex" xmlns:cx8="http://schemas.microsoft.com/office/drawing/2016/5/14/chartex" xmlns:mc="http://schemas.openxmlformats.org/markup-compatibility/2006" xmlns:aink="http://schemas.microsoft.com/office/drawing/2016/ink" xmlns:am3d="http://schemas.microsoft.com/office/drawing/2017/model3d" xmlns:o="urn:schemas-microsoft-com:office:office" xmlns:oel="http://schemas.microsoft.com/office/2019/extlst" xmlns:r="http://schemas.openxmlformats.org/officeDocument/2006/relationships" xmlns:m="http://schemas.openxmlformats.org/officeDocument/2006/math" xmlns:v="urn:schemas-microsoft-com:vml" xmlns:wp14="http://schemas.microsoft.com/office/word/2010/wordprocessingDrawing" xmlns:wp="http://schemas.openxmlformats.org/drawingml/2006/wordprocessingDrawing" xmlns:w10="urn:schemas-microsoft-com:office:word" xmlns:w="http://schemas.openxmlformats.org/wordprocessingml/2006/main" xmlns:w14="http://schemas.microsoft.com/office/word/2010/wordml" xmlns:w15="http://schemas.microsoft.com/office/word/2012/wordml" xmlns:w16cex="http://schemas.microsoft.com/office/word/2018/wordml/cex" xmlns:w16cid="http://schemas.microsoft.com/office/word/2016/wordml/cid" xmlns:w16="http://schemas.microsoft.com/office/word/2018/wordml" xmlns:w16du="http://schemas.microsoft.com/office/word/2023/wordml/word16du" xmlns:w16sdtdh="http://schemas.microsoft.com/office/word/2020/wordml/sdtdatahash" xmlns:w16se="http://schemas.microsoft.com/office/word/2015/wordml/symex" xmlns:wpg="http://schemas.microsoft.com/office/word/2010/wordprocessingGroup" xmlns:wpi="http://schemas.microsoft.com/office/word/2010/wordprocessingInk" xmlns:wne="http://schemas.microsoft.com/office/word/2006/wordml" xmlns:wps="http://schemas.microsoft.com/office/word/2010/wordprocessingShape" mc:Ignorable="w14 w15 w16se w16cid w16 w16cex w16sdtdh w16du wp14">
+<w:endnotes xmlns:wpc="http://schemas.microsoft.com/office/word/2010/wordprocessingCanvas" xmlns:cx="http://schemas.microsoft.com/office/drawing/2014/chartex" xmlns:cx1="http://schemas.microsoft.com/office/drawing/2015/9/8/chartex" xmlns:cx2="http://schemas.microsoft.com/office/drawing/2015/10/21/chartex" xmlns:cx3="http://schemas.microsoft.com/office/drawing/2016/5/9/chartex" xmlns:cx4="http://schemas.microsoft.com/office/drawing/2016/5/10/chartex" xmlns:cx5="http://schemas.microsoft.com/office/drawing/2016/5/11/chartex" xmlns:cx6="http://schemas.microsoft.com/office/drawing/2016/5/12/chartex" xmlns:cx7="http://schemas.microsoft.com/office/drawing/2016/5/13/chartex" xmlns:cx8="http://schemas.microsoft.com/office/drawing/2016/5/14/chartex" xmlns:mc="http://schemas.openxmlformats.org/markup-compatibility/2006" xmlns:aink="http://schemas.microsoft.com/office/drawing/2016/ink" xmlns:am3d="http://schemas.microsoft.com/office/drawing/2017/model3d" xmlns:o="urn:schemas-microsoft-com:office:office" xmlns:oel="http://schemas.microsoft.com/office/2019/extlst" xmlns:r="http://schemas.openxmlformats.org/officeDocument/2006/relationships" xmlns:m="http://schemas.openxmlformats.org/officeDocument/2006/math" xmlns:v="urn:schemas-microsoft-com:vml" xmlns:wp14="http://schemas.microsoft.com/office/word/2010/wordprocessingDrawing" xmlns:wp="http://schemas.openxmlformats.org/drawingml/2006/wordprocessingDrawing" xmlns:w10="urn:schemas-microsoft-com:office:word" xmlns:w="http://schemas.openxmlformats.org/wordprocessingml/2006/main" xmlns:w14="http://schemas.microsoft.com/office/word/2010/wordml" xmlns:w15="http://schemas.microsoft.com/office/word/2012/wordml" xmlns:w16cex="http://schemas.microsoft.com/office/word/2018/wordml/cex" xmlns:w16cid="http://schemas.microsoft.com/office/word/2016/wordml/cid" xmlns:w16="http://schemas.microsoft.com/office/word/2018/wordml" xmlns:w16sdtdh="http://schemas.microsoft.com/office/word/2020/wordml/sdtdatahash" xmlns:w16se="http://schemas.microsoft.com/office/word/2015/wordml/symex" xmlns:wpg="http://schemas.microsoft.com/office/word/2010/wordprocessingGroup" xmlns:wpi="http://schemas.microsoft.com/office/word/2010/wordprocessingInk" xmlns:wne="http://schemas.microsoft.com/office/word/2006/wordml" xmlns:wps="http://schemas.microsoft.com/office/word/2010/wordprocessingShape" mc:Ignorable="w14 w15 w16se w16cid w16 w16cex w16sdtdh wp14">
   <w:endnote w:type="separator" w:id="-1">
     <w:p>
       <w:r>
@@ -12583,7 +12612,7 @@
 </file>
 
 <file path=word/footer1.xml><?xml version="1.0" encoding="utf-8"?>
-<w:ftr xmlns:wpc="http://schemas.microsoft.com/office/word/2010/wordprocessingCanvas" xmlns:cx="http://schemas.microsoft.com/office/drawing/2014/chartex" xmlns:cx1="http://schemas.microsoft.com/office/drawing/2015/9/8/chartex" xmlns:cx2="http://schemas.microsoft.com/office/drawing/2015/10/21/chartex" xmlns:cx3="http://schemas.microsoft.com/office/drawing/2016/5/9/chartex" xmlns:cx4="http://schemas.microsoft.com/office/drawing/2016/5/10/chartex" xmlns:cx5="http://schemas.microsoft.com/office/drawing/2016/5/11/chartex" xmlns:cx6="http://schemas.microsoft.com/office/drawing/2016/5/12/chartex" xmlns:cx7="http://schemas.microsoft.com/office/drawing/2016/5/13/chartex" xmlns:cx8="http://schemas.microsoft.com/office/drawing/2016/5/14/chartex" xmlns:mc="http://schemas.openxmlformats.org/markup-compatibility/2006" xmlns:aink="http://schemas.microsoft.com/office/drawing/2016/ink" xmlns:am3d="http://schemas.microsoft.com/office/drawing/2017/model3d" xmlns:o="urn:schemas-microsoft-com:office:office" xmlns:oel="http://schemas.microsoft.com/office/2019/extlst" xmlns:r="http://schemas.openxmlformats.org/officeDocument/2006/relationships" xmlns:m="http://schemas.openxmlformats.org/officeDocument/2006/math" xmlns:v="urn:schemas-microsoft-com:vml" xmlns:wp14="http://schemas.microsoft.com/office/word/2010/wordprocessingDrawing" xmlns:wp="http://schemas.openxmlformats.org/drawingml/2006/wordprocessingDrawing" xmlns:w10="urn:schemas-microsoft-com:office:word" xmlns:w="http://schemas.openxmlformats.org/wordprocessingml/2006/main" xmlns:w14="http://schemas.microsoft.com/office/word/2010/wordml" xmlns:w15="http://schemas.microsoft.com/office/word/2012/wordml" xmlns:w16cex="http://schemas.microsoft.com/office/word/2018/wordml/cex" xmlns:w16cid="http://schemas.microsoft.com/office/word/2016/wordml/cid" xmlns:w16="http://schemas.microsoft.com/office/word/2018/wordml" xmlns:w16du="http://schemas.microsoft.com/office/word/2023/wordml/word16du" xmlns:w16sdtdh="http://schemas.microsoft.com/office/word/2020/wordml/sdtdatahash" xmlns:w16se="http://schemas.microsoft.com/office/word/2015/wordml/symex" xmlns:wpg="http://schemas.microsoft.com/office/word/2010/wordprocessingGroup" xmlns:wpi="http://schemas.microsoft.com/office/word/2010/wordprocessingInk" xmlns:wne="http://schemas.microsoft.com/office/word/2006/wordml" xmlns:wps="http://schemas.microsoft.com/office/word/2010/wordprocessingShape" mc:Ignorable="w14 w15 w16se w16cid w16 w16cex w16sdtdh w16du wp14">
+<w:ftr xmlns:wpc="http://schemas.microsoft.com/office/word/2010/wordprocessingCanvas" xmlns:cx="http://schemas.microsoft.com/office/drawing/2014/chartex" xmlns:cx1="http://schemas.microsoft.com/office/drawing/2015/9/8/chartex" xmlns:cx2="http://schemas.microsoft.com/office/drawing/2015/10/21/chartex" xmlns:cx3="http://schemas.microsoft.com/office/drawing/2016/5/9/chartex" xmlns:cx4="http://schemas.microsoft.com/office/drawing/2016/5/10/chartex" xmlns:cx5="http://schemas.microsoft.com/office/drawing/2016/5/11/chartex" xmlns:cx6="http://schemas.microsoft.com/office/drawing/2016/5/12/chartex" xmlns:cx7="http://schemas.microsoft.com/office/drawing/2016/5/13/chartex" xmlns:cx8="http://schemas.microsoft.com/office/drawing/2016/5/14/chartex" xmlns:mc="http://schemas.openxmlformats.org/markup-compatibility/2006" xmlns:aink="http://schemas.microsoft.com/office/drawing/2016/ink" xmlns:am3d="http://schemas.microsoft.com/office/drawing/2017/model3d" xmlns:o="urn:schemas-microsoft-com:office:office" xmlns:oel="http://schemas.microsoft.com/office/2019/extlst" xmlns:r="http://schemas.openxmlformats.org/officeDocument/2006/relationships" xmlns:m="http://schemas.openxmlformats.org/officeDocument/2006/math" xmlns:v="urn:schemas-microsoft-com:vml" xmlns:wp14="http://schemas.microsoft.com/office/word/2010/wordprocessingDrawing" xmlns:wp="http://schemas.openxmlformats.org/drawingml/2006/wordprocessingDrawing" xmlns:w10="urn:schemas-microsoft-com:office:word" xmlns:w="http://schemas.openxmlformats.org/wordprocessingml/2006/main" xmlns:w14="http://schemas.microsoft.com/office/word/2010/wordml" xmlns:w15="http://schemas.microsoft.com/office/word/2012/wordml" xmlns:w16cex="http://schemas.microsoft.com/office/word/2018/wordml/cex" xmlns:w16cid="http://schemas.microsoft.com/office/word/2016/wordml/cid" xmlns:w16="http://schemas.microsoft.com/office/word/2018/wordml" xmlns:w16sdtdh="http://schemas.microsoft.com/office/word/2020/wordml/sdtdatahash" xmlns:w16se="http://schemas.microsoft.com/office/word/2015/wordml/symex" xmlns:wpg="http://schemas.microsoft.com/office/word/2010/wordprocessingGroup" xmlns:wpi="http://schemas.microsoft.com/office/word/2010/wordprocessingInk" xmlns:wne="http://schemas.microsoft.com/office/word/2006/wordml" xmlns:wps="http://schemas.microsoft.com/office/word/2010/wordprocessingShape" mc:Ignorable="w14 w15 w16se w16cid w16 w16cex w16sdtdh wp14">
   <w:p>
     <w:pPr>
       <w:pStyle w:val="Footer"/>
@@ -12594,7 +12623,7 @@
 </file>
 
 <file path=word/footer2.xml><?xml version="1.0" encoding="utf-8"?>
-<w:ftr xmlns:wpc="http://schemas.microsoft.com/office/word/2010/wordprocessingCanvas" xmlns:cx="http://schemas.microsoft.com/office/drawing/2014/chartex" xmlns:cx1="http://schemas.microsoft.com/office/drawing/2015/9/8/chartex" xmlns:cx2="http://schemas.microsoft.com/office/drawing/2015/10/21/chartex" xmlns:cx3="http://schemas.microsoft.com/office/drawing/2016/5/9/chartex" xmlns:cx4="http://schemas.microsoft.com/office/drawing/2016/5/10/chartex" xmlns:cx5="http://schemas.microsoft.com/office/drawing/2016/5/11/chartex" xmlns:cx6="http://schemas.microsoft.com/office/drawing/2016/5/12/chartex" xmlns:cx7="http://schemas.microsoft.com/office/drawing/2016/5/13/chartex" xmlns:cx8="http://schemas.microsoft.com/office/drawing/2016/5/14/chartex" xmlns:mc="http://schemas.openxmlformats.org/markup-compatibility/2006" xmlns:aink="http://schemas.microsoft.com/office/drawing/2016/ink" xmlns:am3d="http://schemas.microsoft.com/office/drawing/2017/model3d" xmlns:o="urn:schemas-microsoft-com:office:office" xmlns:oel="http://schemas.microsoft.com/office/2019/extlst" xmlns:r="http://schemas.openxmlformats.org/officeDocument/2006/relationships" xmlns:m="http://schemas.openxmlformats.org/officeDocument/2006/math" xmlns:v="urn:schemas-microsoft-com:vml" xmlns:wp14="http://schemas.microsoft.com/office/word/2010/wordprocessingDrawing" xmlns:wp="http://schemas.openxmlformats.org/drawingml/2006/wordprocessingDrawing" xmlns:w10="urn:schemas-microsoft-com:office:word" xmlns:w="http://schemas.openxmlformats.org/wordprocessingml/2006/main" xmlns:w14="http://schemas.microsoft.com/office/word/2010/wordml" xmlns:w15="http://schemas.microsoft.com/office/word/2012/wordml" xmlns:w16cex="http://schemas.microsoft.com/office/word/2018/wordml/cex" xmlns:w16cid="http://schemas.microsoft.com/office/word/2016/wordml/cid" xmlns:w16="http://schemas.microsoft.com/office/word/2018/wordml" xmlns:w16du="http://schemas.microsoft.com/office/word/2023/wordml/word16du" xmlns:w16sdtdh="http://schemas.microsoft.com/office/word/2020/wordml/sdtdatahash" xmlns:w16se="http://schemas.microsoft.com/office/word/2015/wordml/symex" xmlns:wpg="http://schemas.microsoft.com/office/word/2010/wordprocessingGroup" xmlns:wpi="http://schemas.microsoft.com/office/word/2010/wordprocessingInk" xmlns:wne="http://schemas.microsoft.com/office/word/2006/wordml" xmlns:wps="http://schemas.microsoft.com/office/word/2010/wordprocessingShape" mc:Ignorable="w14 w15 w16se w16cid w16 w16cex w16sdtdh w16du wp14">
+<w:ftr xmlns:wpc="http://schemas.microsoft.com/office/word/2010/wordprocessingCanvas" xmlns:cx="http://schemas.microsoft.com/office/drawing/2014/chartex" xmlns:cx1="http://schemas.microsoft.com/office/drawing/2015/9/8/chartex" xmlns:cx2="http://schemas.microsoft.com/office/drawing/2015/10/21/chartex" xmlns:cx3="http://schemas.microsoft.com/office/drawing/2016/5/9/chartex" xmlns:cx4="http://schemas.microsoft.com/office/drawing/2016/5/10/chartex" xmlns:cx5="http://schemas.microsoft.com/office/drawing/2016/5/11/chartex" xmlns:cx6="http://schemas.microsoft.com/office/drawing/2016/5/12/chartex" xmlns:cx7="http://schemas.microsoft.com/office/drawing/2016/5/13/chartex" xmlns:cx8="http://schemas.microsoft.com/office/drawing/2016/5/14/chartex" xmlns:mc="http://schemas.openxmlformats.org/markup-compatibility/2006" xmlns:aink="http://schemas.microsoft.com/office/drawing/2016/ink" xmlns:am3d="http://schemas.microsoft.com/office/drawing/2017/model3d" xmlns:o="urn:schemas-microsoft-com:office:office" xmlns:oel="http://schemas.microsoft.com/office/2019/extlst" xmlns:r="http://schemas.openxmlformats.org/officeDocument/2006/relationships" xmlns:m="http://schemas.openxmlformats.org/officeDocument/2006/math" xmlns:v="urn:schemas-microsoft-com:vml" xmlns:wp14="http://schemas.microsoft.com/office/word/2010/wordprocessingDrawing" xmlns:wp="http://schemas.openxmlformats.org/drawingml/2006/wordprocessingDrawing" xmlns:w10="urn:schemas-microsoft-com:office:word" xmlns:w="http://schemas.openxmlformats.org/wordprocessingml/2006/main" xmlns:w14="http://schemas.microsoft.com/office/word/2010/wordml" xmlns:w15="http://schemas.microsoft.com/office/word/2012/wordml" xmlns:w16cex="http://schemas.microsoft.com/office/word/2018/wordml/cex" xmlns:w16cid="http://schemas.microsoft.com/office/word/2016/wordml/cid" xmlns:w16="http://schemas.microsoft.com/office/word/2018/wordml" xmlns:w16sdtdh="http://schemas.microsoft.com/office/word/2020/wordml/sdtdatahash" xmlns:w16se="http://schemas.microsoft.com/office/word/2015/wordml/symex" xmlns:wpg="http://schemas.microsoft.com/office/word/2010/wordprocessingGroup" xmlns:wpi="http://schemas.microsoft.com/office/word/2010/wordprocessingInk" xmlns:wne="http://schemas.microsoft.com/office/word/2006/wordml" xmlns:wps="http://schemas.microsoft.com/office/word/2010/wordprocessingShape" mc:Ignorable="w14 w15 w16se w16cid w16 w16cex w16sdtdh wp14">
   <w:p>
     <w:pPr>
       <w:pStyle w:val="Footer"/>
@@ -12798,7 +12827,7 @@
 </file>
 
 <file path=word/footnotes.xml><?xml version="1.0" encoding="utf-8"?>
-<w:footnotes xmlns:wpc="http://schemas.microsoft.com/office/word/2010/wordprocessingCanvas" xmlns:cx="http://schemas.microsoft.com/office/drawing/2014/chartex" xmlns:cx1="http://schemas.microsoft.com/office/drawing/2015/9/8/chartex" xmlns:cx2="http://schemas.microsoft.com/office/drawing/2015/10/21/chartex" xmlns:cx3="http://schemas.microsoft.com/office/drawing/2016/5/9/chartex" xmlns:cx4="http://schemas.microsoft.com/office/drawing/2016/5/10/chartex" xmlns:cx5="http://schemas.microsoft.com/office/drawing/2016/5/11/chartex" xmlns:cx6="http://schemas.microsoft.com/office/drawing/2016/5/12/chartex" xmlns:cx7="http://schemas.microsoft.com/office/drawing/2016/5/13/chartex" xmlns:cx8="http://schemas.microsoft.com/office/drawing/2016/5/14/chartex" xmlns:mc="http://schemas.openxmlformats.org/markup-compatibility/2006" xmlns:aink="http://schemas.microsoft.com/office/drawing/2016/ink" xmlns:am3d="http://schemas.microsoft.com/office/drawing/2017/model3d" xmlns:o="urn:schemas-microsoft-com:office:office" xmlns:oel="http://schemas.microsoft.com/office/2019/extlst" xmlns:r="http://schemas.openxmlformats.org/officeDocument/2006/relationships" xmlns:m="http://schemas.openxmlformats.org/officeDocument/2006/math" xmlns:v="urn:schemas-microsoft-com:vml" xmlns:wp14="http://schemas.microsoft.com/office/word/2010/wordprocessingDrawing" xmlns:wp="http://schemas.openxmlformats.org/drawingml/2006/wordprocessingDrawing" xmlns:w10="urn:schemas-microsoft-com:office:word" xmlns:w="http://schemas.openxmlformats.org/wordprocessingml/2006/main" xmlns:w14="http://schemas.microsoft.com/office/word/2010/wordml" xmlns:w15="http://schemas.microsoft.com/office/word/2012/wordml" xmlns:w16cex="http://schemas.microsoft.com/office/word/2018/wordml/cex" xmlns:w16cid="http://schemas.microsoft.com/office/word/2016/wordml/cid" xmlns:w16="http://schemas.microsoft.com/office/word/2018/wordml" xmlns:w16du="http://schemas.microsoft.com/office/word/2023/wordml/word16du" xmlns:w16sdtdh="http://schemas.microsoft.com/office/word/2020/wordml/sdtdatahash" xmlns:w16se="http://schemas.microsoft.com/office/word/2015/wordml/symex" xmlns:wpg="http://schemas.microsoft.com/office/word/2010/wordprocessingGroup" xmlns:wpi="http://schemas.microsoft.com/office/word/2010/wordprocessingInk" xmlns:wne="http://schemas.microsoft.com/office/word/2006/wordml" xmlns:wps="http://schemas.microsoft.com/office/word/2010/wordprocessingShape" mc:Ignorable="w14 w15 w16se w16cid w16 w16cex w16sdtdh w16du wp14">
+<w:footnotes xmlns:wpc="http://schemas.microsoft.com/office/word/2010/wordprocessingCanvas" xmlns:cx="http://schemas.microsoft.com/office/drawing/2014/chartex" xmlns:cx1="http://schemas.microsoft.com/office/drawing/2015/9/8/chartex" xmlns:cx2="http://schemas.microsoft.com/office/drawing/2015/10/21/chartex" xmlns:cx3="http://schemas.microsoft.com/office/drawing/2016/5/9/chartex" xmlns:cx4="http://schemas.microsoft.com/office/drawing/2016/5/10/chartex" xmlns:cx5="http://schemas.microsoft.com/office/drawing/2016/5/11/chartex" xmlns:cx6="http://schemas.microsoft.com/office/drawing/2016/5/12/chartex" xmlns:cx7="http://schemas.microsoft.com/office/drawing/2016/5/13/chartex" xmlns:cx8="http://schemas.microsoft.com/office/drawing/2016/5/14/chartex" xmlns:mc="http://schemas.openxmlformats.org/markup-compatibility/2006" xmlns:aink="http://schemas.microsoft.com/office/drawing/2016/ink" xmlns:am3d="http://schemas.microsoft.com/office/drawing/2017/model3d" xmlns:o="urn:schemas-microsoft-com:office:office" xmlns:oel="http://schemas.microsoft.com/office/2019/extlst" xmlns:r="http://schemas.openxmlformats.org/officeDocument/2006/relationships" xmlns:m="http://schemas.openxmlformats.org/officeDocument/2006/math" xmlns:v="urn:schemas-microsoft-com:vml" xmlns:wp14="http://schemas.microsoft.com/office/word/2010/wordprocessingDrawing" xmlns:wp="http://schemas.openxmlformats.org/drawingml/2006/wordprocessingDrawing" xmlns:w10="urn:schemas-microsoft-com:office:word" xmlns:w="http://schemas.openxmlformats.org/wordprocessingml/2006/main" xmlns:w14="http://schemas.microsoft.com/office/word/2010/wordml" xmlns:w15="http://schemas.microsoft.com/office/word/2012/wordml" xmlns:w16cex="http://schemas.microsoft.com/office/word/2018/wordml/cex" xmlns:w16cid="http://schemas.microsoft.com/office/word/2016/wordml/cid" xmlns:w16="http://schemas.microsoft.com/office/word/2018/wordml" xmlns:w16sdtdh="http://schemas.microsoft.com/office/word/2020/wordml/sdtdatahash" xmlns:w16se="http://schemas.microsoft.com/office/word/2015/wordml/symex" xmlns:wpg="http://schemas.microsoft.com/office/word/2010/wordprocessingGroup" xmlns:wpi="http://schemas.microsoft.com/office/word/2010/wordprocessingInk" xmlns:wne="http://schemas.microsoft.com/office/word/2006/wordml" xmlns:wps="http://schemas.microsoft.com/office/word/2010/wordprocessingShape" mc:Ignorable="w14 w15 w16se w16cid w16 w16cex w16sdtdh wp14">
   <w:footnote w:type="separator" w:id="-1">
     <w:p>
       <w:r>
@@ -12834,16 +12863,8 @@
         <w:rPr>
           <w:lang w:val="en-CA"/>
         </w:rPr>
-        <w:t xml:space="preserve">Consider: Any updates required?  Readme and other info </w:t>
-      </w:r>
-      <w:proofErr w:type="gramStart"/>
-      <w:r>
-        <w:rPr>
-          <w:lang w:val="en-CA"/>
-        </w:rPr>
-        <w:t>completed?</w:t>
-      </w:r>
-      <w:proofErr w:type="gramEnd"/>
+        <w:t>Consider: Any updates required?  Readme and other info completed?</w:t>
+      </w:r>
     </w:p>
   </w:footnote>
   <w:footnote w:id="2">
@@ -12906,7 +12927,7 @@
 </file>
 
 <file path=word/header1.xml><?xml version="1.0" encoding="utf-8"?>
-<w:hdr xmlns:wpc="http://schemas.microsoft.com/office/word/2010/wordprocessingCanvas" xmlns:cx="http://schemas.microsoft.com/office/drawing/2014/chartex" xmlns:cx1="http://schemas.microsoft.com/office/drawing/2015/9/8/chartex" xmlns:cx2="http://schemas.microsoft.com/office/drawing/2015/10/21/chartex" xmlns:cx3="http://schemas.microsoft.com/office/drawing/2016/5/9/chartex" xmlns:cx4="http://schemas.microsoft.com/office/drawing/2016/5/10/chartex" xmlns:cx5="http://schemas.microsoft.com/office/drawing/2016/5/11/chartex" xmlns:cx6="http://schemas.microsoft.com/office/drawing/2016/5/12/chartex" xmlns:cx7="http://schemas.microsoft.com/office/drawing/2016/5/13/chartex" xmlns:cx8="http://schemas.microsoft.com/office/drawing/2016/5/14/chartex" xmlns:mc="http://schemas.openxmlformats.org/markup-compatibility/2006" xmlns:aink="http://schemas.microsoft.com/office/drawing/2016/ink" xmlns:am3d="http://schemas.microsoft.com/office/drawing/2017/model3d" xmlns:o="urn:schemas-microsoft-com:office:office" xmlns:oel="http://schemas.microsoft.com/office/2019/extlst" xmlns:r="http://schemas.openxmlformats.org/officeDocument/2006/relationships" xmlns:m="http://schemas.openxmlformats.org/officeDocument/2006/math" xmlns:v="urn:schemas-microsoft-com:vml" xmlns:wp14="http://schemas.microsoft.com/office/word/2010/wordprocessingDrawing" xmlns:wp="http://schemas.openxmlformats.org/drawingml/2006/wordprocessingDrawing" xmlns:w10="urn:schemas-microsoft-com:office:word" xmlns:w="http://schemas.openxmlformats.org/wordprocessingml/2006/main" xmlns:w14="http://schemas.microsoft.com/office/word/2010/wordml" xmlns:w15="http://schemas.microsoft.com/office/word/2012/wordml" xmlns:w16cex="http://schemas.microsoft.com/office/word/2018/wordml/cex" xmlns:w16cid="http://schemas.microsoft.com/office/word/2016/wordml/cid" xmlns:w16="http://schemas.microsoft.com/office/word/2018/wordml" xmlns:w16du="http://schemas.microsoft.com/office/word/2023/wordml/word16du" xmlns:w16sdtdh="http://schemas.microsoft.com/office/word/2020/wordml/sdtdatahash" xmlns:w16se="http://schemas.microsoft.com/office/word/2015/wordml/symex" xmlns:wpg="http://schemas.microsoft.com/office/word/2010/wordprocessingGroup" xmlns:wpi="http://schemas.microsoft.com/office/word/2010/wordprocessingInk" xmlns:wne="http://schemas.microsoft.com/office/word/2006/wordml" xmlns:wps="http://schemas.microsoft.com/office/word/2010/wordprocessingShape" mc:Ignorable="w14 w15 w16se w16cid w16 w16cex w16sdtdh w16du wp14">
+<w:hdr xmlns:wpc="http://schemas.microsoft.com/office/word/2010/wordprocessingCanvas" xmlns:cx="http://schemas.microsoft.com/office/drawing/2014/chartex" xmlns:cx1="http://schemas.microsoft.com/office/drawing/2015/9/8/chartex" xmlns:cx2="http://schemas.microsoft.com/office/drawing/2015/10/21/chartex" xmlns:cx3="http://schemas.microsoft.com/office/drawing/2016/5/9/chartex" xmlns:cx4="http://schemas.microsoft.com/office/drawing/2016/5/10/chartex" xmlns:cx5="http://schemas.microsoft.com/office/drawing/2016/5/11/chartex" xmlns:cx6="http://schemas.microsoft.com/office/drawing/2016/5/12/chartex" xmlns:cx7="http://schemas.microsoft.com/office/drawing/2016/5/13/chartex" xmlns:cx8="http://schemas.microsoft.com/office/drawing/2016/5/14/chartex" xmlns:mc="http://schemas.openxmlformats.org/markup-compatibility/2006" xmlns:aink="http://schemas.microsoft.com/office/drawing/2016/ink" xmlns:am3d="http://schemas.microsoft.com/office/drawing/2017/model3d" xmlns:o="urn:schemas-microsoft-com:office:office" xmlns:oel="http://schemas.microsoft.com/office/2019/extlst" xmlns:r="http://schemas.openxmlformats.org/officeDocument/2006/relationships" xmlns:m="http://schemas.openxmlformats.org/officeDocument/2006/math" xmlns:v="urn:schemas-microsoft-com:vml" xmlns:wp14="http://schemas.microsoft.com/office/word/2010/wordprocessingDrawing" xmlns:wp="http://schemas.openxmlformats.org/drawingml/2006/wordprocessingDrawing" xmlns:w10="urn:schemas-microsoft-com:office:word" xmlns:w="http://schemas.openxmlformats.org/wordprocessingml/2006/main" xmlns:w14="http://schemas.microsoft.com/office/word/2010/wordml" xmlns:w15="http://schemas.microsoft.com/office/word/2012/wordml" xmlns:w16cex="http://schemas.microsoft.com/office/word/2018/wordml/cex" xmlns:w16cid="http://schemas.microsoft.com/office/word/2016/wordml/cid" xmlns:w16="http://schemas.microsoft.com/office/word/2018/wordml" xmlns:w16sdtdh="http://schemas.microsoft.com/office/word/2020/wordml/sdtdatahash" xmlns:w16se="http://schemas.microsoft.com/office/word/2015/wordml/symex" xmlns:wpg="http://schemas.microsoft.com/office/word/2010/wordprocessingGroup" xmlns:wpi="http://schemas.microsoft.com/office/word/2010/wordprocessingInk" xmlns:wne="http://schemas.microsoft.com/office/word/2006/wordml" xmlns:wps="http://schemas.microsoft.com/office/word/2010/wordprocessingShape" mc:Ignorable="w14 w15 w16se w16cid w16 w16cex w16sdtdh wp14">
   <w:p>
     <w:pPr>
       <w:pBdr>
@@ -12996,7 +13017,7 @@
 </file>
 
 <file path=word/numbering.xml><?xml version="1.0" encoding="utf-8"?>
-<w:numbering xmlns:wpc="http://schemas.microsoft.com/office/word/2010/wordprocessingCanvas" xmlns:cx="http://schemas.microsoft.com/office/drawing/2014/chartex" xmlns:cx1="http://schemas.microsoft.com/office/drawing/2015/9/8/chartex" xmlns:cx2="http://schemas.microsoft.com/office/drawing/2015/10/21/chartex" xmlns:cx3="http://schemas.microsoft.com/office/drawing/2016/5/9/chartex" xmlns:cx4="http://schemas.microsoft.com/office/drawing/2016/5/10/chartex" xmlns:cx5="http://schemas.microsoft.com/office/drawing/2016/5/11/chartex" xmlns:cx6="http://schemas.microsoft.com/office/drawing/2016/5/12/chartex" xmlns:cx7="http://schemas.microsoft.com/office/drawing/2016/5/13/chartex" xmlns:cx8="http://schemas.microsoft.com/office/drawing/2016/5/14/chartex" xmlns:mc="http://schemas.openxmlformats.org/markup-compatibility/2006" xmlns:aink="http://schemas.microsoft.com/office/drawing/2016/ink" xmlns:am3d="http://schemas.microsoft.com/office/drawing/2017/model3d" xmlns:o="urn:schemas-microsoft-com:office:office" xmlns:oel="http://schemas.microsoft.com/office/2019/extlst" xmlns:r="http://schemas.openxmlformats.org/officeDocument/2006/relationships" xmlns:m="http://schemas.openxmlformats.org/officeDocument/2006/math" xmlns:v="urn:schemas-microsoft-com:vml" xmlns:wp14="http://schemas.microsoft.com/office/word/2010/wordprocessingDrawing" xmlns:wp="http://schemas.openxmlformats.org/drawingml/2006/wordprocessingDrawing" xmlns:w10="urn:schemas-microsoft-com:office:word" xmlns:w="http://schemas.openxmlformats.org/wordprocessingml/2006/main" xmlns:w14="http://schemas.microsoft.com/office/word/2010/wordml" xmlns:w15="http://schemas.microsoft.com/office/word/2012/wordml" xmlns:w16cex="http://schemas.microsoft.com/office/word/2018/wordml/cex" xmlns:w16cid="http://schemas.microsoft.com/office/word/2016/wordml/cid" xmlns:w16="http://schemas.microsoft.com/office/word/2018/wordml" xmlns:w16du="http://schemas.microsoft.com/office/word/2023/wordml/word16du" xmlns:w16sdtdh="http://schemas.microsoft.com/office/word/2020/wordml/sdtdatahash" xmlns:w16se="http://schemas.microsoft.com/office/word/2015/wordml/symex" xmlns:wpg="http://schemas.microsoft.com/office/word/2010/wordprocessingGroup" xmlns:wpi="http://schemas.microsoft.com/office/word/2010/wordprocessingInk" xmlns:wne="http://schemas.microsoft.com/office/word/2006/wordml" xmlns:wps="http://schemas.microsoft.com/office/word/2010/wordprocessingShape" mc:Ignorable="w14 w15 w16se w16cid w16 w16cex w16sdtdh w16du wp14">
+<w:numbering xmlns:wpc="http://schemas.microsoft.com/office/word/2010/wordprocessingCanvas" xmlns:cx="http://schemas.microsoft.com/office/drawing/2014/chartex" xmlns:cx1="http://schemas.microsoft.com/office/drawing/2015/9/8/chartex" xmlns:cx2="http://schemas.microsoft.com/office/drawing/2015/10/21/chartex" xmlns:cx3="http://schemas.microsoft.com/office/drawing/2016/5/9/chartex" xmlns:cx4="http://schemas.microsoft.com/office/drawing/2016/5/10/chartex" xmlns:cx5="http://schemas.microsoft.com/office/drawing/2016/5/11/chartex" xmlns:cx6="http://schemas.microsoft.com/office/drawing/2016/5/12/chartex" xmlns:cx7="http://schemas.microsoft.com/office/drawing/2016/5/13/chartex" xmlns:cx8="http://schemas.microsoft.com/office/drawing/2016/5/14/chartex" xmlns:mc="http://schemas.openxmlformats.org/markup-compatibility/2006" xmlns:aink="http://schemas.microsoft.com/office/drawing/2016/ink" xmlns:am3d="http://schemas.microsoft.com/office/drawing/2017/model3d" xmlns:o="urn:schemas-microsoft-com:office:office" xmlns:oel="http://schemas.microsoft.com/office/2019/extlst" xmlns:r="http://schemas.openxmlformats.org/officeDocument/2006/relationships" xmlns:m="http://schemas.openxmlformats.org/officeDocument/2006/math" xmlns:v="urn:schemas-microsoft-com:vml" xmlns:wp14="http://schemas.microsoft.com/office/word/2010/wordprocessingDrawing" xmlns:wp="http://schemas.openxmlformats.org/drawingml/2006/wordprocessingDrawing" xmlns:w10="urn:schemas-microsoft-com:office:word" xmlns:w="http://schemas.openxmlformats.org/wordprocessingml/2006/main" xmlns:w14="http://schemas.microsoft.com/office/word/2010/wordml" xmlns:w15="http://schemas.microsoft.com/office/word/2012/wordml" xmlns:w16cex="http://schemas.microsoft.com/office/word/2018/wordml/cex" xmlns:w16cid="http://schemas.microsoft.com/office/word/2016/wordml/cid" xmlns:w16="http://schemas.microsoft.com/office/word/2018/wordml" xmlns:w16sdtdh="http://schemas.microsoft.com/office/word/2020/wordml/sdtdatahash" xmlns:w16se="http://schemas.microsoft.com/office/word/2015/wordml/symex" xmlns:wpg="http://schemas.microsoft.com/office/word/2010/wordprocessingGroup" xmlns:wpi="http://schemas.microsoft.com/office/word/2010/wordprocessingInk" xmlns:wne="http://schemas.microsoft.com/office/word/2006/wordml" xmlns:wps="http://schemas.microsoft.com/office/word/2010/wordprocessingShape" mc:Ignorable="w14 w15 w16se w16cid w16 w16cex w16sdtdh wp14">
   <w:abstractNum w:abstractNumId="0" w15:restartNumberingAfterBreak="0">
     <w:nsid w:val="0B0B4DA7"/>
     <w:multiLevelType w:val="hybridMultilevel"/>
@@ -14489,7 +14510,7 @@
 </file>
 
 <file path=word/styles.xml><?xml version="1.0" encoding="utf-8"?>
-<w:styles xmlns:mc="http://schemas.openxmlformats.org/markup-compatibility/2006" xmlns:r="http://schemas.openxmlformats.org/officeDocument/2006/relationships" xmlns:w="http://schemas.openxmlformats.org/wordprocessingml/2006/main" xmlns:w14="http://schemas.microsoft.com/office/word/2010/wordml" xmlns:w15="http://schemas.microsoft.com/office/word/2012/wordml" xmlns:w16cex="http://schemas.microsoft.com/office/word/2018/wordml/cex" xmlns:w16cid="http://schemas.microsoft.com/office/word/2016/wordml/cid" xmlns:w16="http://schemas.microsoft.com/office/word/2018/wordml" xmlns:w16du="http://schemas.microsoft.com/office/word/2023/wordml/word16du" xmlns:w16sdtdh="http://schemas.microsoft.com/office/word/2020/wordml/sdtdatahash" xmlns:w16se="http://schemas.microsoft.com/office/word/2015/wordml/symex" mc:Ignorable="w14 w15 w16se w16cid w16 w16cex w16sdtdh w16du">
+<w:styles xmlns:mc="http://schemas.openxmlformats.org/markup-compatibility/2006" xmlns:r="http://schemas.openxmlformats.org/officeDocument/2006/relationships" xmlns:w="http://schemas.openxmlformats.org/wordprocessingml/2006/main" xmlns:w14="http://schemas.microsoft.com/office/word/2010/wordml" xmlns:w15="http://schemas.microsoft.com/office/word/2012/wordml" xmlns:w16cex="http://schemas.microsoft.com/office/word/2018/wordml/cex" xmlns:w16cid="http://schemas.microsoft.com/office/word/2016/wordml/cid" xmlns:w16="http://schemas.microsoft.com/office/word/2018/wordml" xmlns:w16sdtdh="http://schemas.microsoft.com/office/word/2020/wordml/sdtdatahash" xmlns:w16se="http://schemas.microsoft.com/office/word/2015/wordml/symex" mc:Ignorable="w14 w15 w16se w16cid w16 w16cex w16sdtdh">
   <w:docDefaults>
     <w:rPrDefault>
       <w:rPr>
@@ -16066,15 +16087,6 @@
 </file>
 
 <file path=customXml/item1.xml><?xml version="1.0" encoding="utf-8"?>
-<?mso-contentType ?>
-<FormTemplates xmlns="http://schemas.microsoft.com/sharepoint/v3/contenttype/forms">
-  <Display>DocumentLibraryForm</Display>
-  <Edit>DocumentLibraryForm</Edit>
-  <New>DocumentLibraryForm</New>
-</FormTemplates>
-</file>
-
-<file path=customXml/item2.xml><?xml version="1.0" encoding="utf-8"?>
 <ct:contentTypeSchema xmlns:ct="http://schemas.microsoft.com/office/2006/metadata/contentType" xmlns:ma="http://schemas.microsoft.com/office/2006/metadata/properties/metaAttributes" ct:_="" ma:_="" ma:contentTypeName="Document" ma:contentTypeID="0x010100E940DCEB12F1B74BB4C78279C22A4348" ma:contentTypeVersion="8" ma:contentTypeDescription="Create a new document." ma:contentTypeScope="" ma:versionID="3880ce4615e2ad11c2c43d0c115e7b5d">
   <xsd:schema xmlns:xsd="http://www.w3.org/2001/XMLSchema" xmlns:xs="http://www.w3.org/2001/XMLSchema" xmlns:p="http://schemas.microsoft.com/office/2006/metadata/properties" xmlns:ns2="98e57793-e4b2-47f7-877f-ea6d29fae10c" targetNamespace="http://schemas.microsoft.com/office/2006/metadata/properties" ma:root="true" ma:fieldsID="d2fa55d6893adb580abebe3d853f466f" ns2:_="">
     <xsd:import namespace="98e57793-e4b2-47f7-877f-ea6d29fae10c"/>
@@ -16242,6 +16254,15 @@
 </ct:contentTypeSchema>
 </file>
 
+<file path=customXml/item2.xml><?xml version="1.0" encoding="utf-8"?>
+<?mso-contentType ?>
+<FormTemplates xmlns="http://schemas.microsoft.com/sharepoint/v3/contenttype/forms">
+  <Display>DocumentLibraryForm</Display>
+  <Edit>DocumentLibraryForm</Edit>
+  <New>DocumentLibraryForm</New>
+</FormTemplates>
+</file>
+
 <file path=customXml/item3.xml><?xml version="1.0" encoding="utf-8"?>
 <p:properties xmlns:p="http://schemas.microsoft.com/office/2006/metadata/properties" xmlns:xsi="http://www.w3.org/2001/XMLSchema-instance" xmlns:pc="http://schemas.microsoft.com/office/infopath/2007/PartnerControls">
   <documentManagement/>
@@ -16249,14 +16270,6 @@
 </file>
 
 <file path=customXml/itemProps1.xml><?xml version="1.0" encoding="utf-8"?>
-<ds:datastoreItem xmlns:ds="http://schemas.openxmlformats.org/officeDocument/2006/customXml" ds:itemID="{27C8766D-5925-4260-A8D1-14D8444E3D6F}">
-  <ds:schemaRefs>
-    <ds:schemaRef ds:uri="http://schemas.microsoft.com/sharepoint/v3/contenttype/forms"/>
-  </ds:schemaRefs>
-</ds:datastoreItem>
-</file>
-
-<file path=customXml/itemProps2.xml><?xml version="1.0" encoding="utf-8"?>
 <ds:datastoreItem xmlns:ds="http://schemas.openxmlformats.org/officeDocument/2006/customXml" ds:itemID="{57ADB73F-3C80-4206-B00F-AF5F6191D3AE}">
   <ds:schemaRefs>
     <ds:schemaRef ds:uri="http://schemas.microsoft.com/office/2006/metadata/contentType"/>
@@ -16274,6 +16287,14 @@
 </ds:datastoreItem>
 </file>
 
+<file path=customXml/itemProps2.xml><?xml version="1.0" encoding="utf-8"?>
+<ds:datastoreItem xmlns:ds="http://schemas.openxmlformats.org/officeDocument/2006/customXml" ds:itemID="{27C8766D-5925-4260-A8D1-14D8444E3D6F}">
+  <ds:schemaRefs>
+    <ds:schemaRef ds:uri="http://schemas.microsoft.com/sharepoint/v3/contenttype/forms"/>
+  </ds:schemaRefs>
+</ds:datastoreItem>
+</file>
+
 <file path=customXml/itemProps3.xml><?xml version="1.0" encoding="utf-8"?>
 <ds:datastoreItem xmlns:ds="http://schemas.openxmlformats.org/officeDocument/2006/customXml" ds:itemID="{E460AE29-4E3D-4D62-A092-D008316BA89B}">
   <ds:schemaRefs>

</xml_diff>